<commit_message>
Updated technical skills and tools lists in English and Spanish resumes, added Git and GitHub to the list, and modified HTML code for progress bars in the index.html file.
</commit_message>
<xml_diff>
--- a/files/english/MARCOS ASTUDILLO.docx
+++ b/files/english/MARCOS ASTUDILLO.docx
@@ -197,31 +197,7 @@
           <w:szCs w:val="22"/>
           <w:lang w:val="es-ES"/>
         </w:rPr>
-        <w:t>linkedin.com/in/marcos-</w:t>
-      </w:r>
-      <w:proofErr w:type="spellStart"/>
-      <w:r>
-        <w:rPr>
-          <w:rStyle w:val="span"/>
-          <w:rFonts w:ascii="Calibri" w:eastAsia="Palatino Linotype" w:hAnsi="Calibri" w:cs="Calibri"/>
-          <w:color w:val="002060"/>
-          <w:sz w:val="22"/>
-          <w:szCs w:val="22"/>
-          <w:lang w:val="es-ES"/>
-        </w:rPr>
-        <w:t>antonio</w:t>
-      </w:r>
-      <w:proofErr w:type="spellEnd"/>
-      <w:r>
-        <w:rPr>
-          <w:rStyle w:val="span"/>
-          <w:rFonts w:ascii="Calibri" w:eastAsia="Palatino Linotype" w:hAnsi="Calibri" w:cs="Calibri"/>
-          <w:color w:val="002060"/>
-          <w:sz w:val="22"/>
-          <w:szCs w:val="22"/>
-          <w:lang w:val="es-ES"/>
-        </w:rPr>
-        <w:t>-astudillo-carrasco</w:t>
+        <w:t>linkedin.com/in/marcos-antonio-astudillo-carrasco</w:t>
       </w:r>
     </w:p>
     <w:p>
@@ -412,25 +388,7 @@
           <w:sz w:val="22"/>
           <w:szCs w:val="22"/>
         </w:rPr>
-        <w:t xml:space="preserve"> Adept at developing and refining applications, particularly in augmented reality and data visualization, using a diverse toolkit that includes Django, Flask, and </w:t>
-      </w:r>
-      <w:proofErr w:type="spellStart"/>
-      <w:r>
-        <w:rPr>
-          <w:rFonts w:ascii="Calibri" w:eastAsia="Palatino Linotype" w:hAnsi="Calibri" w:cs="Calibri"/>
-          <w:sz w:val="22"/>
-          <w:szCs w:val="22"/>
-        </w:rPr>
-        <w:t>Tkinter</w:t>
-      </w:r>
-      <w:proofErr w:type="spellEnd"/>
-      <w:r>
-        <w:rPr>
-          <w:rFonts w:ascii="Calibri" w:eastAsia="Palatino Linotype" w:hAnsi="Calibri" w:cs="Calibri"/>
-          <w:sz w:val="22"/>
-          <w:szCs w:val="22"/>
-        </w:rPr>
-        <w:t xml:space="preserve">. </w:t>
+        <w:t xml:space="preserve"> Adept at developing and refining applications, particularly in augmented reality and data visualization, using a diverse toolkit that includes Django, Flask, and Tkinter. </w:t>
       </w:r>
       <w:r>
         <w:rPr>
@@ -2099,31 +2057,7 @@
           <w:szCs w:val="22"/>
           <w:lang w:val="en-CA"/>
         </w:rPr>
-        <w:t xml:space="preserve">Universidad </w:t>
-      </w:r>
-      <w:proofErr w:type="spellStart"/>
-      <w:r>
-        <w:rPr>
-          <w:rFonts w:ascii="Calibri" w:eastAsia="Palatino Linotype" w:hAnsi="Calibri" w:cs="Calibri"/>
-          <w:i/>
-          <w:iCs/>
-          <w:sz w:val="22"/>
-          <w:szCs w:val="22"/>
-          <w:lang w:val="en-CA"/>
-        </w:rPr>
-        <w:t>Tecnologica</w:t>
-      </w:r>
-      <w:proofErr w:type="spellEnd"/>
-      <w:r>
-        <w:rPr>
-          <w:rFonts w:ascii="Calibri" w:eastAsia="Palatino Linotype" w:hAnsi="Calibri" w:cs="Calibri"/>
-          <w:i/>
-          <w:iCs/>
-          <w:sz w:val="22"/>
-          <w:szCs w:val="22"/>
-          <w:lang w:val="en-CA"/>
-        </w:rPr>
-        <w:t xml:space="preserve"> de Chile INACAP, Chile</w:t>
+        <w:t>Universidad Tecnologica de Chile INACAP, Chile</w:t>
       </w:r>
     </w:p>
     <w:p>
@@ -2197,25 +2131,7 @@
           <w:sz w:val="22"/>
           <w:szCs w:val="22"/>
         </w:rPr>
-        <w:t xml:space="preserve">Master in Python: Learn Python 3, Django, Flask, and </w:t>
-      </w:r>
-      <w:proofErr w:type="spellStart"/>
-      <w:r>
-        <w:rPr>
-          <w:rFonts w:ascii="Calibri" w:eastAsia="Palatino Linotype" w:hAnsi="Calibri" w:cs="Calibri"/>
-          <w:sz w:val="22"/>
-          <w:szCs w:val="22"/>
-        </w:rPr>
-        <w:t>Tkinter</w:t>
-      </w:r>
-      <w:proofErr w:type="spellEnd"/>
-      <w:r>
-        <w:rPr>
-          <w:rFonts w:ascii="Calibri" w:eastAsia="Palatino Linotype" w:hAnsi="Calibri" w:cs="Calibri"/>
-          <w:sz w:val="22"/>
-          <w:szCs w:val="22"/>
-        </w:rPr>
-        <w:t xml:space="preserve"> | Udemy | 2021</w:t>
+        <w:t>Master in Python: Learn Python 3, Django, Flask, and Tkinter | Udemy | 2021</w:t>
       </w:r>
     </w:p>
     <w:p>
@@ -2358,27 +2274,25 @@
           <w:sz w:val="22"/>
           <w:szCs w:val="22"/>
         </w:rPr>
-        <w:t xml:space="preserve">Python | C# | Java | C | C++ | R | JavaScript | PHP | </w:t>
-      </w:r>
-      <w:proofErr w:type="spellStart"/>
-      <w:r>
-        <w:rPr>
-          <w:rFonts w:ascii="Calibri" w:eastAsia="Palatino Linotype" w:hAnsi="Calibri" w:cs="Calibri"/>
-          <w:color w:val="auto"/>
-          <w:sz w:val="22"/>
-          <w:szCs w:val="22"/>
-        </w:rPr>
-        <w:t>SmallTalk</w:t>
-      </w:r>
-      <w:proofErr w:type="spellEnd"/>
-      <w:r>
-        <w:rPr>
-          <w:rFonts w:ascii="Calibri" w:eastAsia="Palatino Linotype" w:hAnsi="Calibri" w:cs="Calibri"/>
-          <w:color w:val="auto"/>
-          <w:sz w:val="22"/>
-          <w:szCs w:val="22"/>
-        </w:rPr>
-        <w:t xml:space="preserve"> | HTML | CSS | Ajax | SQL | Golang | PLSQL | Django | Flask | AFrame | Roassall | TKinter | jQuery | Bootstrap | Angular | Oracle | MySQL | Oracle SQL Developer | Oracle Data Modeler | VMWare Workstation | Oracle VirtualBox | Eclipse | Apache NetBeans | MySQL Workbench | Visual Studio | Core | Pharo | Excel | Microsoft Word | Outlook | PowerPoint | Project | Prezi | Agile Methodologies (SCRUM) | Software Testing and Validation | Interface Design and Implementation | Code and Quality Standards | Windows | Linux | MacOS</w:t>
+        <w:t>Python | C# | Java | C | C++ | R | JavaScript | PHP | SmallTalk | HTML | CSS | Ajax | SQL | Golang | PLSQL | Django | Flask | AFrame | Roassall | TKinter | jQuery | Bootstrap | Angular |</w:t>
+      </w:r>
+      <w:r>
+        <w:rPr>
+          <w:rFonts w:ascii="Calibri" w:eastAsia="Palatino Linotype" w:hAnsi="Calibri" w:cs="Calibri"/>
+          <w:color w:val="auto"/>
+          <w:sz w:val="22"/>
+          <w:szCs w:val="22"/>
+        </w:rPr>
+        <w:t xml:space="preserve"> Git | GitHub |</w:t>
+      </w:r>
+      <w:r>
+        <w:rPr>
+          <w:rFonts w:ascii="Calibri" w:eastAsia="Palatino Linotype" w:hAnsi="Calibri" w:cs="Calibri"/>
+          <w:color w:val="auto"/>
+          <w:sz w:val="22"/>
+          <w:szCs w:val="22"/>
+        </w:rPr>
+        <w:t xml:space="preserve"> Oracle | MySQL | Oracle SQL Developer | Oracle Data Modeler | VMWare Workstation | Oracle VirtualBox | Eclipse | Apache NetBeans | MySQL Workbench | Visual Studio | Core | Pharo | Excel | Microsoft Word | Outlook | PowerPoint | Project | Prezi | Agile Methodologies (SCRUM) | Software Testing and Validation | Interface Design and Implementation | Code and Quality Standards | Windows | Linux | MacOS</w:t>
       </w:r>
     </w:p>
     <w:sectPr>

</xml_diff>